<commit_message>
1 加入了DBGrid,DBEdit,DBText支持 2 完善了StringGrid支持
</commit_message>
<xml_diff>
--- a/document/DeWeb开发指南.docx
+++ b/document/DeWeb开发指南.docx
@@ -84,7 +84,7 @@
           <w:rFonts w:hint="eastAsia"/>
           <w:szCs w:val="21"/>
         </w:rPr>
-        <w:t>7</w:t>
+        <w:t>8</w:t>
       </w:r>
       <w:r>
         <w:rPr>
@@ -97,14 +97,7 @@
           <w:rFonts w:hint="eastAsia"/>
           <w:szCs w:val="21"/>
         </w:rPr>
-        <w:t>2</w:t>
-      </w:r>
-      <w:r>
-        <w:rPr>
-          <w:rFonts w:hint="eastAsia"/>
-          <w:szCs w:val="21"/>
-        </w:rPr>
-        <w:t>8</w:t>
+        <w:t>01</w:t>
       </w:r>
       <w:r>
         <w:rPr>
@@ -724,25 +717,63 @@
         <w:rPr>
           <w:rFonts w:hint="eastAsia"/>
         </w:rPr>
-        <w:t>暂不支持D</w:t>
-      </w:r>
-      <w:r>
-        <w:t>BGrid/DBEdit</w:t>
-      </w:r>
-      <w:r>
-        <w:rPr>
-          <w:rFonts w:hint="eastAsia"/>
-        </w:rPr>
-        <w:t>/</w:t>
-      </w:r>
-      <w:r>
-        <w:t>DBLabel/DBMemo...</w:t>
-      </w:r>
-      <w:r>
-        <w:rPr>
-          <w:rFonts w:hint="eastAsia"/>
-        </w:rPr>
-        <w:t>等</w:t>
+        <w:t>支持</w:t>
+      </w:r>
+      <w:r>
+        <w:rPr>
+          <w:rFonts w:hint="eastAsia"/>
+        </w:rPr>
+        <w:t>D</w:t>
+      </w:r>
+      <w:r>
+        <w:t>BGrid</w:t>
+      </w:r>
+    </w:p>
+    <w:p>
+      <w:pPr>
+        <w:pStyle w:val="a3"/>
+        <w:numPr>
+          <w:ilvl w:val="0"/>
+          <w:numId w:val="4"/>
+        </w:numPr>
+        <w:ind w:firstLineChars="0"/>
+      </w:pPr>
+      <w:r>
+        <w:rPr>
+          <w:rFonts w:hint="eastAsia"/>
+        </w:rPr>
+        <w:t>支持D</w:t>
+      </w:r>
+      <w:r>
+        <w:t>B</w:t>
+      </w:r>
+      <w:r>
+        <w:rPr>
+          <w:rFonts w:hint="eastAsia"/>
+        </w:rPr>
+        <w:t>Tex</w:t>
+      </w:r>
+      <w:r>
+        <w:t>t</w:t>
+      </w:r>
+    </w:p>
+    <w:p>
+      <w:pPr>
+        <w:pStyle w:val="a3"/>
+        <w:numPr>
+          <w:ilvl w:val="0"/>
+          <w:numId w:val="4"/>
+        </w:numPr>
+        <w:ind w:firstLineChars="0"/>
+      </w:pPr>
+      <w:r>
+        <w:rPr>
+          <w:rFonts w:hint="eastAsia"/>
+        </w:rPr>
+        <w:t>支持D</w:t>
+      </w:r>
+      <w:r>
+        <w:t>BEdit</w:t>
       </w:r>
     </w:p>
     <w:p>
@@ -2570,9 +2601,6 @@
       <w:pPr>
         <w:pStyle w:val="a3"/>
         <w:ind w:left="720" w:firstLineChars="0" w:firstLine="0"/>
-        <w:rPr>
-          <w:rFonts w:hint="eastAsia"/>
-        </w:rPr>
       </w:pPr>
       <w:r>
         <w:rPr>
@@ -4432,7 +4460,7 @@
         <w:rPr>
           <w:rFonts w:hint="eastAsia"/>
         </w:rPr>
-        <w:t>在点击不同行时激活</w:t>
+        <w:t>在点击时激活</w:t>
       </w:r>
     </w:p>
     <w:p>

</xml_diff>